<commit_message>
working on controller account and artist on page 95
</commit_message>
<xml_diff>
--- a/commands.docx
+++ b/commands.docx
@@ -105,6 +105,13 @@
       </w:r>
     </w:p>
     <w:p>
+      <w:pPr>
+        <w:rPr>
+          <w:rFonts w:ascii="Times-Roman" w:hAnsi="Times-Roman" w:cs="Times-Roman"/>
+          <w:sz w:val="18"/>
+          <w:szCs w:val="18"/>
+        </w:rPr>
+      </w:pPr>
       <w:proofErr w:type="spellStart"/>
       <w:proofErr w:type="gramStart"/>
       <w:r>
@@ -124,6 +131,1247 @@
           <w:szCs w:val="18"/>
         </w:rPr>
         <w:t xml:space="preserve"> create action activate account</w:t>
+      </w:r>
+    </w:p>
+    <w:p>
+      <w:pPr>
+        <w:rPr>
+          <w:rFonts w:ascii="Times-Roman" w:hAnsi="Times-Roman" w:cs="Times-Roman"/>
+          <w:sz w:val="18"/>
+          <w:szCs w:val="18"/>
+        </w:rPr>
+      </w:pPr>
+    </w:p>
+    <w:p>
+      <w:pPr>
+        <w:rPr>
+          <w:rFonts w:ascii="Times-Roman" w:hAnsi="Times-Roman" w:cs="Times-Roman"/>
+          <w:sz w:val="18"/>
+          <w:szCs w:val="18"/>
+        </w:rPr>
+      </w:pPr>
+    </w:p>
+    <w:p>
+      <w:pPr>
+        <w:rPr>
+          <w:rFonts w:ascii="Times-Roman" w:hAnsi="Times-Roman" w:cs="Times-Roman"/>
+          <w:sz w:val="18"/>
+          <w:szCs w:val="18"/>
+        </w:rPr>
+      </w:pPr>
+    </w:p>
+    <w:p>
+      <w:pPr>
+        <w:rPr>
+          <w:rFonts w:ascii="Times-Roman" w:hAnsi="Times-Roman" w:cs="Times-Roman"/>
+          <w:sz w:val="18"/>
+          <w:szCs w:val="18"/>
+        </w:rPr>
+      </w:pPr>
+    </w:p>
+    <w:p>
+      <w:pPr>
+        <w:rPr>
+          <w:rFonts w:ascii="Times-Roman" w:hAnsi="Times-Roman" w:cs="Times-Roman"/>
+          <w:sz w:val="18"/>
+          <w:szCs w:val="18"/>
+        </w:rPr>
+      </w:pPr>
+    </w:p>
+    <w:p>
+      <w:pPr>
+        <w:rPr>
+          <w:rFonts w:ascii="Times-Roman" w:hAnsi="Times-Roman" w:cs="Times-Roman"/>
+          <w:sz w:val="18"/>
+          <w:szCs w:val="18"/>
+        </w:rPr>
+      </w:pPr>
+    </w:p>
+    <w:p>
+      <w:pPr>
+        <w:rPr>
+          <w:rFonts w:ascii="Times-Roman" w:hAnsi="Times-Roman" w:cs="Times-Roman"/>
+          <w:sz w:val="18"/>
+          <w:szCs w:val="18"/>
+        </w:rPr>
+      </w:pPr>
+    </w:p>
+    <w:p>
+      <w:pPr>
+        <w:rPr>
+          <w:rFonts w:ascii="Times-Roman" w:hAnsi="Times-Roman" w:cs="Times-Roman"/>
+          <w:b/>
+          <w:sz w:val="18"/>
+          <w:szCs w:val="18"/>
+        </w:rPr>
+      </w:pPr>
+      <w:r>
+        <w:rPr>
+          <w:rFonts w:ascii="Times-Roman" w:hAnsi="Times-Roman" w:cs="Times-Roman"/>
+          <w:b/>
+          <w:sz w:val="18"/>
+          <w:szCs w:val="18"/>
+        </w:rPr>
+        <w:t xml:space="preserve">Code line for </w:t>
+      </w:r>
+      <w:proofErr w:type="spellStart"/>
+      <w:r>
+        <w:rPr>
+          <w:rFonts w:ascii="Times-Roman" w:hAnsi="Times-Roman" w:cs="Times-Roman"/>
+          <w:b/>
+          <w:sz w:val="18"/>
+          <w:szCs w:val="18"/>
+        </w:rPr>
+        <w:t>Zend</w:t>
+      </w:r>
+      <w:proofErr w:type="spellEnd"/>
+    </w:p>
+    <w:p>
+      <w:pPr>
+        <w:rPr>
+          <w:rFonts w:ascii="Times-Roman" w:hAnsi="Times-Roman" w:cs="Times-Roman"/>
+          <w:b/>
+          <w:color w:val="FF0000"/>
+          <w:sz w:val="18"/>
+          <w:szCs w:val="18"/>
+        </w:rPr>
+      </w:pPr>
+      <w:r>
+        <w:rPr>
+          <w:rFonts w:ascii="Times-Roman" w:hAnsi="Times-Roman" w:cs="Times-Roman"/>
+          <w:b/>
+          <w:color w:val="FF0000"/>
+          <w:sz w:val="18"/>
+          <w:szCs w:val="18"/>
+        </w:rPr>
+        <w:t>Adding file in Head part of view:</w:t>
+      </w:r>
+    </w:p>
+    <w:p>
+      <w:pPr>
+        <w:rPr>
+          <w:rFonts w:cstheme="minorHAnsi"/>
+          <w:b/>
+          <w:sz w:val="16"/>
+          <w:szCs w:val="16"/>
+        </w:rPr>
+      </w:pPr>
+      <w:r>
+        <w:rPr>
+          <w:rFonts w:cstheme="minorHAnsi"/>
+          <w:b/>
+          <w:sz w:val="16"/>
+          <w:szCs w:val="16"/>
+        </w:rPr>
+        <w:t>Add style sheet:</w:t>
+      </w:r>
+    </w:p>
+    <w:p>
+      <w:pPr>
+        <w:rPr>
+          <w:rFonts w:ascii="Times-Roman" w:hAnsi="Times-Roman" w:cs="Times-Roman"/>
+          <w:sz w:val="18"/>
+          <w:szCs w:val="18"/>
+        </w:rPr>
+      </w:pPr>
+      <w:r>
+        <w:rPr>
+          <w:rFonts w:ascii="Times-Roman" w:hAnsi="Times-Roman" w:cs="Times-Roman"/>
+          <w:sz w:val="18"/>
+          <w:szCs w:val="18"/>
+        </w:rPr>
+        <w:t>$this-&gt;</w:t>
+      </w:r>
+      <w:proofErr w:type="spellStart"/>
+      <w:proofErr w:type="gramStart"/>
+      <w:r>
+        <w:rPr>
+          <w:rFonts w:ascii="Times-Roman" w:hAnsi="Times-Roman" w:cs="Times-Roman"/>
+          <w:color w:val="548DD4" w:themeColor="text2" w:themeTint="99"/>
+          <w:sz w:val="18"/>
+          <w:szCs w:val="18"/>
+        </w:rPr>
+        <w:t>headLink</w:t>
+      </w:r>
+      <w:proofErr w:type="spellEnd"/>
+      <w:r>
+        <w:rPr>
+          <w:rFonts w:ascii="Times-Roman" w:hAnsi="Times-Roman" w:cs="Times-Roman"/>
+          <w:sz w:val="18"/>
+          <w:szCs w:val="18"/>
+        </w:rPr>
+        <w:t>(</w:t>
+      </w:r>
+      <w:proofErr w:type="gramEnd"/>
+      <w:r>
+        <w:rPr>
+          <w:rFonts w:ascii="Times-Roman" w:hAnsi="Times-Roman" w:cs="Times-Roman"/>
+          <w:sz w:val="18"/>
+          <w:szCs w:val="18"/>
+        </w:rPr>
+        <w:t>)-&gt;</w:t>
+      </w:r>
+      <w:proofErr w:type="spellStart"/>
+      <w:r>
+        <w:rPr>
+          <w:rFonts w:ascii="Times-Roman" w:hAnsi="Times-Roman" w:cs="Times-Roman"/>
+          <w:color w:val="548DD4" w:themeColor="text2" w:themeTint="99"/>
+          <w:sz w:val="18"/>
+          <w:szCs w:val="18"/>
+        </w:rPr>
+        <w:t>appendStylesheet</w:t>
+      </w:r>
+      <w:proofErr w:type="spellEnd"/>
+      <w:r>
+        <w:rPr>
+          <w:rFonts w:ascii="Times-Roman" w:hAnsi="Times-Roman" w:cs="Times-Roman"/>
+          <w:sz w:val="18"/>
+          <w:szCs w:val="18"/>
+        </w:rPr>
+        <w:t>();</w:t>
+      </w:r>
+    </w:p>
+    <w:p>
+      <w:pPr>
+        <w:pStyle w:val="ListParagraph"/>
+        <w:numPr>
+          <w:ilvl w:val="0"/>
+          <w:numId w:val="1"/>
+        </w:numPr>
+        <w:autoSpaceDE w:val="0"/>
+        <w:autoSpaceDN w:val="0"/>
+        <w:adjustRightInd w:val="0"/>
+        <w:spacing w:after="0" w:line="240" w:lineRule="auto"/>
+        <w:rPr>
+          <w:rFonts w:ascii="Times-Roman" w:hAnsi="Times-Roman" w:cs="Times-Roman"/>
+          <w:sz w:val="18"/>
+          <w:szCs w:val="18"/>
+        </w:rPr>
+      </w:pPr>
+      <w:proofErr w:type="spellStart"/>
+      <w:r>
+        <w:rPr>
+          <w:rFonts w:ascii="Times-Roman" w:hAnsi="Times-Roman" w:cs="Times-Roman"/>
+          <w:color w:val="548DD4" w:themeColor="text2" w:themeTint="99"/>
+          <w:sz w:val="18"/>
+          <w:szCs w:val="18"/>
+        </w:rPr>
+        <w:t>appendStylesheet</w:t>
+      </w:r>
+      <w:proofErr w:type="spellEnd"/>
+      <w:r>
+        <w:rPr>
+          <w:rFonts w:ascii="Times-Roman" w:hAnsi="Times-Roman" w:cs="Times-Roman"/>
+          <w:sz w:val="18"/>
+          <w:szCs w:val="18"/>
+        </w:rPr>
+        <w:t xml:space="preserve"> </w:t>
+      </w:r>
+      <w:r>
+        <w:rPr>
+          <w:rFonts w:ascii="Times-Roman" w:hAnsi="Times-Roman" w:cs="Times-Roman"/>
+          <w:sz w:val="18"/>
+          <w:szCs w:val="18"/>
+        </w:rPr>
+        <w:t>($</w:t>
+      </w:r>
+      <w:proofErr w:type="spellStart"/>
+      <w:r>
+        <w:rPr>
+          <w:rFonts w:ascii="Times-Roman" w:hAnsi="Times-Roman" w:cs="Times-Roman"/>
+          <w:sz w:val="18"/>
+          <w:szCs w:val="18"/>
+        </w:rPr>
+        <w:t>href</w:t>
+      </w:r>
+      <w:proofErr w:type="spellEnd"/>
+      <w:r>
+        <w:rPr>
+          <w:rFonts w:ascii="Times-Roman" w:hAnsi="Times-Roman" w:cs="Times-Roman"/>
+          <w:sz w:val="18"/>
+          <w:szCs w:val="18"/>
+        </w:rPr>
+        <w:t>, $media, $</w:t>
+      </w:r>
+      <w:proofErr w:type="spellStart"/>
+      <w:r>
+        <w:rPr>
+          <w:rFonts w:ascii="Times-Roman" w:hAnsi="Times-Roman" w:cs="Times-Roman"/>
+          <w:sz w:val="18"/>
+          <w:szCs w:val="18"/>
+        </w:rPr>
+        <w:t>conditionalStyleSheet</w:t>
+      </w:r>
+      <w:proofErr w:type="spellEnd"/>
+      <w:r>
+        <w:rPr>
+          <w:rFonts w:ascii="Times-Roman" w:hAnsi="Times-Roman" w:cs="Times-Roman"/>
+          <w:sz w:val="18"/>
+          <w:szCs w:val="18"/>
+        </w:rPr>
+        <w:t xml:space="preserve">, $extras) </w:t>
+      </w:r>
+    </w:p>
+    <w:p>
+      <w:pPr>
+        <w:pStyle w:val="ListParagraph"/>
+        <w:numPr>
+          <w:ilvl w:val="0"/>
+          <w:numId w:val="1"/>
+        </w:numPr>
+        <w:autoSpaceDE w:val="0"/>
+        <w:autoSpaceDN w:val="0"/>
+        <w:adjustRightInd w:val="0"/>
+        <w:spacing w:after="0" w:line="240" w:lineRule="auto"/>
+        <w:rPr>
+          <w:b/>
+        </w:rPr>
+      </w:pPr>
+      <w:proofErr w:type="spellStart"/>
+      <w:r>
+        <w:rPr>
+          <w:rFonts w:ascii="Times-Roman" w:hAnsi="Times-Roman" w:cs="Times-Roman"/>
+          <w:color w:val="548DD4" w:themeColor="text2" w:themeTint="99"/>
+          <w:sz w:val="18"/>
+          <w:szCs w:val="18"/>
+        </w:rPr>
+        <w:t>setStylesheet</w:t>
+      </w:r>
+      <w:proofErr w:type="spellEnd"/>
+      <w:r>
+        <w:rPr>
+          <w:rFonts w:ascii="Times-Roman" w:hAnsi="Times-Roman" w:cs="Times-Roman"/>
+          <w:color w:val="548DD4" w:themeColor="text2" w:themeTint="99"/>
+          <w:sz w:val="18"/>
+          <w:szCs w:val="18"/>
+        </w:rPr>
+        <w:t xml:space="preserve"> </w:t>
+      </w:r>
+      <w:r>
+        <w:rPr>
+          <w:rFonts w:ascii="Times-Roman" w:hAnsi="Times-Roman" w:cs="Times-Roman"/>
+          <w:sz w:val="18"/>
+          <w:szCs w:val="18"/>
+        </w:rPr>
+        <w:t>($</w:t>
+      </w:r>
+      <w:proofErr w:type="spellStart"/>
+      <w:r>
+        <w:rPr>
+          <w:rFonts w:ascii="Times-Roman" w:hAnsi="Times-Roman" w:cs="Times-Roman"/>
+          <w:sz w:val="18"/>
+          <w:szCs w:val="18"/>
+        </w:rPr>
+        <w:t>href,$media</w:t>
+      </w:r>
+      <w:proofErr w:type="spellEnd"/>
+      <w:r>
+        <w:rPr>
+          <w:rFonts w:ascii="Times-Roman" w:hAnsi="Times-Roman" w:cs="Times-Roman"/>
+          <w:sz w:val="18"/>
+          <w:szCs w:val="18"/>
+        </w:rPr>
+        <w:t>, $</w:t>
+      </w:r>
+      <w:proofErr w:type="spellStart"/>
+      <w:r>
+        <w:rPr>
+          <w:rFonts w:ascii="Times-Roman" w:hAnsi="Times-Roman" w:cs="Times-Roman"/>
+          <w:sz w:val="18"/>
+          <w:szCs w:val="18"/>
+        </w:rPr>
+        <w:t>conditionalStyleSheet</w:t>
+      </w:r>
+      <w:proofErr w:type="spellEnd"/>
+      <w:r>
+        <w:rPr>
+          <w:rFonts w:ascii="Times-Roman" w:hAnsi="Times-Roman" w:cs="Times-Roman"/>
+          <w:sz w:val="18"/>
+          <w:szCs w:val="18"/>
+        </w:rPr>
+        <w:t>, $extras)</w:t>
+      </w:r>
+    </w:p>
+    <w:p>
+      <w:pPr>
+        <w:autoSpaceDE w:val="0"/>
+        <w:autoSpaceDN w:val="0"/>
+        <w:adjustRightInd w:val="0"/>
+        <w:spacing w:after="0" w:line="240" w:lineRule="auto"/>
+      </w:pPr>
+    </w:p>
+    <w:p>
+      <w:pPr>
+        <w:autoSpaceDE w:val="0"/>
+        <w:autoSpaceDN w:val="0"/>
+        <w:adjustRightInd w:val="0"/>
+        <w:spacing w:after="0" w:line="240" w:lineRule="auto"/>
+        <w:rPr>
+          <w:b/>
+          <w:sz w:val="16"/>
+          <w:szCs w:val="16"/>
+        </w:rPr>
+      </w:pPr>
+      <w:proofErr w:type="gramStart"/>
+      <w:r>
+        <w:rPr>
+          <w:b/>
+          <w:sz w:val="16"/>
+          <w:szCs w:val="16"/>
+        </w:rPr>
+        <w:t>Add  meta</w:t>
+      </w:r>
+      <w:proofErr w:type="gramEnd"/>
+      <w:r>
+        <w:rPr>
+          <w:b/>
+          <w:sz w:val="16"/>
+          <w:szCs w:val="16"/>
+        </w:rPr>
+        <w:t xml:space="preserve"> head</w:t>
+      </w:r>
+      <w:r>
+        <w:rPr>
+          <w:b/>
+          <w:sz w:val="16"/>
+          <w:szCs w:val="16"/>
+        </w:rPr>
+        <w:t>:</w:t>
+      </w:r>
+    </w:p>
+    <w:p>
+      <w:pPr>
+        <w:autoSpaceDE w:val="0"/>
+        <w:autoSpaceDN w:val="0"/>
+        <w:adjustRightInd w:val="0"/>
+        <w:spacing w:after="0" w:line="240" w:lineRule="auto"/>
+        <w:rPr>
+          <w:b/>
+          <w:sz w:val="16"/>
+          <w:szCs w:val="16"/>
+        </w:rPr>
+      </w:pPr>
+    </w:p>
+    <w:p>
+      <w:pPr>
+        <w:autoSpaceDE w:val="0"/>
+        <w:autoSpaceDN w:val="0"/>
+        <w:adjustRightInd w:val="0"/>
+        <w:spacing w:after="0" w:line="240" w:lineRule="auto"/>
+        <w:rPr>
+          <w:b/>
+          <w:sz w:val="16"/>
+          <w:szCs w:val="16"/>
+        </w:rPr>
+      </w:pPr>
+      <w:r>
+        <w:rPr>
+          <w:rFonts w:ascii="Times-Roman" w:hAnsi="Times-Roman" w:cs="Times-Roman"/>
+          <w:sz w:val="18"/>
+          <w:szCs w:val="18"/>
+        </w:rPr>
+        <w:t>$this-&gt;</w:t>
+      </w:r>
+      <w:proofErr w:type="spellStart"/>
+      <w:proofErr w:type="gramStart"/>
+      <w:r>
+        <w:rPr>
+          <w:rFonts w:ascii="Times-Roman" w:hAnsi="Times-Roman" w:cs="Times-Roman"/>
+          <w:color w:val="548DD4" w:themeColor="text2" w:themeTint="99"/>
+          <w:sz w:val="18"/>
+          <w:szCs w:val="18"/>
+        </w:rPr>
+        <w:t>headMeta</w:t>
+      </w:r>
+      <w:proofErr w:type="spellEnd"/>
+      <w:r>
+        <w:rPr>
+          <w:rFonts w:ascii="Times-Roman" w:hAnsi="Times-Roman" w:cs="Times-Roman"/>
+          <w:sz w:val="18"/>
+          <w:szCs w:val="18"/>
+        </w:rPr>
+        <w:t>(</w:t>
+      </w:r>
+      <w:proofErr w:type="gramEnd"/>
+      <w:r>
+        <w:rPr>
+          <w:rFonts w:ascii="Times-Roman" w:hAnsi="Times-Roman" w:cs="Times-Roman"/>
+          <w:sz w:val="18"/>
+          <w:szCs w:val="18"/>
+        </w:rPr>
+        <w:t>)-.&gt;</w:t>
+      </w:r>
+      <w:proofErr w:type="spellStart"/>
+      <w:r>
+        <w:rPr>
+          <w:rFonts w:ascii="Times-Roman" w:hAnsi="Times-Roman" w:cs="Times-Roman"/>
+          <w:color w:val="548DD4" w:themeColor="text2" w:themeTint="99"/>
+          <w:sz w:val="18"/>
+          <w:szCs w:val="18"/>
+        </w:rPr>
+        <w:t>setHttpEquiv</w:t>
+      </w:r>
+      <w:proofErr w:type="spellEnd"/>
+      <w:r>
+        <w:rPr>
+          <w:rFonts w:ascii="Times-Roman" w:hAnsi="Times-Roman" w:cs="Times-Roman"/>
+          <w:sz w:val="18"/>
+          <w:szCs w:val="18"/>
+        </w:rPr>
+        <w:t>();</w:t>
+      </w:r>
+    </w:p>
+    <w:p>
+      <w:pPr>
+        <w:autoSpaceDE w:val="0"/>
+        <w:autoSpaceDN w:val="0"/>
+        <w:adjustRightInd w:val="0"/>
+        <w:spacing w:after="0" w:line="240" w:lineRule="auto"/>
+        <w:rPr>
+          <w:b/>
+          <w:sz w:val="16"/>
+          <w:szCs w:val="16"/>
+        </w:rPr>
+      </w:pPr>
+    </w:p>
+    <w:p>
+      <w:pPr>
+        <w:pStyle w:val="ListParagraph"/>
+        <w:numPr>
+          <w:ilvl w:val="0"/>
+          <w:numId w:val="2"/>
+        </w:numPr>
+        <w:autoSpaceDE w:val="0"/>
+        <w:autoSpaceDN w:val="0"/>
+        <w:adjustRightInd w:val="0"/>
+        <w:spacing w:after="0" w:line="240" w:lineRule="auto"/>
+        <w:rPr>
+          <w:rFonts w:ascii="Times-Roman" w:hAnsi="Times-Roman" w:cs="Times-Roman"/>
+          <w:sz w:val="18"/>
+          <w:szCs w:val="18"/>
+        </w:rPr>
+      </w:pPr>
+      <w:proofErr w:type="spellStart"/>
+      <w:r>
+        <w:rPr>
+          <w:rFonts w:ascii="Times-Roman" w:hAnsi="Times-Roman" w:cs="Times-Roman"/>
+          <w:color w:val="548DD4" w:themeColor="text2" w:themeTint="99"/>
+          <w:sz w:val="18"/>
+          <w:szCs w:val="18"/>
+        </w:rPr>
+        <w:t>appendName</w:t>
+      </w:r>
+      <w:proofErr w:type="spellEnd"/>
+      <w:r>
+        <w:rPr>
+          <w:rFonts w:ascii="Times-Roman" w:hAnsi="Times-Roman" w:cs="Times-Roman"/>
+          <w:sz w:val="18"/>
+          <w:szCs w:val="18"/>
+        </w:rPr>
+        <w:t>($</w:t>
+      </w:r>
+      <w:proofErr w:type="spellStart"/>
+      <w:r>
+        <w:rPr>
+          <w:rFonts w:ascii="Times-Roman" w:hAnsi="Times-Roman" w:cs="Times-Roman"/>
+          <w:sz w:val="18"/>
+          <w:szCs w:val="18"/>
+        </w:rPr>
+        <w:t>keyvalue</w:t>
+      </w:r>
+      <w:proofErr w:type="spellEnd"/>
+      <w:r>
+        <w:rPr>
+          <w:rFonts w:ascii="Times-Roman" w:hAnsi="Times-Roman" w:cs="Times-Roman"/>
+          <w:sz w:val="18"/>
+          <w:szCs w:val="18"/>
+        </w:rPr>
+        <w:t>, $content, $</w:t>
+      </w:r>
+      <w:proofErr w:type="spellStart"/>
+      <w:r>
+        <w:rPr>
+          <w:rFonts w:ascii="Times-Roman" w:hAnsi="Times-Roman" w:cs="Times-Roman"/>
+          <w:sz w:val="18"/>
+          <w:szCs w:val="18"/>
+        </w:rPr>
+        <w:t>conditionalName</w:t>
+      </w:r>
+      <w:proofErr w:type="spellEnd"/>
+      <w:r>
+        <w:rPr>
+          <w:rFonts w:ascii="Times-Roman" w:hAnsi="Times-Roman" w:cs="Times-Roman"/>
+          <w:sz w:val="18"/>
+          <w:szCs w:val="18"/>
+        </w:rPr>
+        <w:t>)</w:t>
+      </w:r>
+    </w:p>
+    <w:p>
+      <w:pPr>
+        <w:pStyle w:val="ListParagraph"/>
+        <w:numPr>
+          <w:ilvl w:val="0"/>
+          <w:numId w:val="2"/>
+        </w:numPr>
+        <w:autoSpaceDE w:val="0"/>
+        <w:autoSpaceDN w:val="0"/>
+        <w:adjustRightInd w:val="0"/>
+        <w:spacing w:after="0" w:line="240" w:lineRule="auto"/>
+        <w:rPr>
+          <w:rFonts w:ascii="Times-Roman" w:hAnsi="Times-Roman" w:cs="Times-Roman"/>
+          <w:sz w:val="18"/>
+          <w:szCs w:val="18"/>
+        </w:rPr>
+      </w:pPr>
+      <w:proofErr w:type="spellStart"/>
+      <w:r>
+        <w:rPr>
+          <w:rFonts w:ascii="Times-Roman" w:hAnsi="Times-Roman" w:cs="Times-Roman"/>
+          <w:color w:val="548DD4" w:themeColor="text2" w:themeTint="99"/>
+          <w:sz w:val="18"/>
+          <w:szCs w:val="18"/>
+        </w:rPr>
+        <w:t>setName</w:t>
+      </w:r>
+      <w:proofErr w:type="spellEnd"/>
+      <w:r>
+        <w:rPr>
+          <w:rFonts w:ascii="Times-Roman" w:hAnsi="Times-Roman" w:cs="Times-Roman"/>
+          <w:sz w:val="18"/>
+          <w:szCs w:val="18"/>
+        </w:rPr>
+        <w:t>($key, $content, $</w:t>
+      </w:r>
+      <w:proofErr w:type="spellStart"/>
+      <w:r>
+        <w:rPr>
+          <w:rFonts w:ascii="Times-Roman" w:hAnsi="Times-Roman" w:cs="Times-Roman"/>
+          <w:sz w:val="18"/>
+          <w:szCs w:val="18"/>
+        </w:rPr>
+        <w:t>conditionalName</w:t>
+      </w:r>
+      <w:proofErr w:type="spellEnd"/>
+      <w:r>
+        <w:rPr>
+          <w:rFonts w:ascii="Times-Roman" w:hAnsi="Times-Roman" w:cs="Times-Roman"/>
+          <w:sz w:val="18"/>
+          <w:szCs w:val="18"/>
+        </w:rPr>
+        <w:t>)</w:t>
+      </w:r>
+    </w:p>
+    <w:p>
+      <w:pPr>
+        <w:pStyle w:val="ListParagraph"/>
+        <w:numPr>
+          <w:ilvl w:val="0"/>
+          <w:numId w:val="2"/>
+        </w:numPr>
+        <w:autoSpaceDE w:val="0"/>
+        <w:autoSpaceDN w:val="0"/>
+        <w:adjustRightInd w:val="0"/>
+        <w:spacing w:after="0" w:line="240" w:lineRule="auto"/>
+        <w:rPr>
+          <w:b/>
+          <w:sz w:val="16"/>
+          <w:szCs w:val="16"/>
+        </w:rPr>
+      </w:pPr>
+      <w:proofErr w:type="spellStart"/>
+      <w:r>
+        <w:rPr>
+          <w:rFonts w:ascii="Times-Roman" w:hAnsi="Times-Roman" w:cs="Times-Roman"/>
+          <w:color w:val="548DD4" w:themeColor="text2" w:themeTint="99"/>
+          <w:sz w:val="18"/>
+          <w:szCs w:val="18"/>
+        </w:rPr>
+        <w:t>setHttpEquiv</w:t>
+      </w:r>
+      <w:proofErr w:type="spellEnd"/>
+      <w:r>
+        <w:rPr>
+          <w:rFonts w:ascii="Times-Roman" w:hAnsi="Times-Roman" w:cs="Times-Roman"/>
+          <w:sz w:val="18"/>
+          <w:szCs w:val="18"/>
+        </w:rPr>
+        <w:t>($key, $content, $modifiers)</w:t>
+      </w:r>
+    </w:p>
+    <w:p>
+      <w:pPr>
+        <w:autoSpaceDE w:val="0"/>
+        <w:autoSpaceDN w:val="0"/>
+        <w:adjustRightInd w:val="0"/>
+        <w:spacing w:after="0" w:line="240" w:lineRule="auto"/>
+        <w:rPr>
+          <w:sz w:val="16"/>
+          <w:szCs w:val="16"/>
+        </w:rPr>
+      </w:pPr>
+    </w:p>
+    <w:p>
+      <w:pPr>
+        <w:autoSpaceDE w:val="0"/>
+        <w:autoSpaceDN w:val="0"/>
+        <w:adjustRightInd w:val="0"/>
+        <w:spacing w:after="0" w:line="240" w:lineRule="auto"/>
+        <w:rPr>
+          <w:b/>
+          <w:sz w:val="16"/>
+          <w:szCs w:val="16"/>
+        </w:rPr>
+      </w:pPr>
+      <w:r>
+        <w:rPr>
+          <w:b/>
+          <w:sz w:val="16"/>
+          <w:szCs w:val="16"/>
+        </w:rPr>
+        <w:t>Add script in Head</w:t>
+      </w:r>
+      <w:r>
+        <w:rPr>
+          <w:b/>
+          <w:sz w:val="16"/>
+          <w:szCs w:val="16"/>
+        </w:rPr>
+        <w:t>:</w:t>
+      </w:r>
+    </w:p>
+    <w:p>
+      <w:pPr>
+        <w:autoSpaceDE w:val="0"/>
+        <w:autoSpaceDN w:val="0"/>
+        <w:adjustRightInd w:val="0"/>
+        <w:spacing w:after="0" w:line="240" w:lineRule="auto"/>
+        <w:rPr>
+          <w:b/>
+          <w:sz w:val="16"/>
+          <w:szCs w:val="16"/>
+        </w:rPr>
+      </w:pPr>
+    </w:p>
+    <w:p>
+      <w:pPr>
+        <w:autoSpaceDE w:val="0"/>
+        <w:autoSpaceDN w:val="0"/>
+        <w:adjustRightInd w:val="0"/>
+        <w:spacing w:after="0" w:line="240" w:lineRule="auto"/>
+        <w:rPr>
+          <w:b/>
+          <w:sz w:val="16"/>
+          <w:szCs w:val="16"/>
+        </w:rPr>
+      </w:pPr>
+    </w:p>
+    <w:p>
+      <w:pPr>
+        <w:pStyle w:val="ListParagraph"/>
+        <w:numPr>
+          <w:ilvl w:val="0"/>
+          <w:numId w:val="3"/>
+        </w:numPr>
+        <w:autoSpaceDE w:val="0"/>
+        <w:autoSpaceDN w:val="0"/>
+        <w:adjustRightInd w:val="0"/>
+        <w:spacing w:after="0" w:line="240" w:lineRule="auto"/>
+        <w:rPr>
+          <w:rFonts w:ascii="Times-Roman" w:hAnsi="Times-Roman" w:cs="Times-Roman"/>
+          <w:sz w:val="18"/>
+          <w:szCs w:val="18"/>
+        </w:rPr>
+      </w:pPr>
+      <w:proofErr w:type="spellStart"/>
+      <w:r>
+        <w:rPr>
+          <w:rFonts w:ascii="Times-Roman" w:hAnsi="Times-Roman" w:cs="Times-Roman"/>
+          <w:color w:val="548DD4" w:themeColor="text2" w:themeTint="99"/>
+          <w:sz w:val="18"/>
+          <w:szCs w:val="18"/>
+        </w:rPr>
+        <w:t>appendFile</w:t>
+      </w:r>
+      <w:proofErr w:type="spellEnd"/>
+      <w:r>
+        <w:rPr>
+          <w:rFonts w:ascii="Times-Roman" w:hAnsi="Times-Roman" w:cs="Times-Roman"/>
+          <w:sz w:val="18"/>
+          <w:szCs w:val="18"/>
+        </w:rPr>
+        <w:t>($</w:t>
+      </w:r>
+      <w:proofErr w:type="spellStart"/>
+      <w:r>
+        <w:rPr>
+          <w:rFonts w:ascii="Times-Roman" w:hAnsi="Times-Roman" w:cs="Times-Roman"/>
+          <w:sz w:val="18"/>
+          <w:szCs w:val="18"/>
+        </w:rPr>
+        <w:t>src</w:t>
+      </w:r>
+      <w:proofErr w:type="spellEnd"/>
+      <w:r>
+        <w:rPr>
+          <w:rFonts w:ascii="Times-Roman" w:hAnsi="Times-Roman" w:cs="Times-Roman"/>
+          <w:sz w:val="18"/>
+          <w:szCs w:val="18"/>
+        </w:rPr>
+        <w:t>, $type, $attributes)</w:t>
+      </w:r>
+    </w:p>
+    <w:p>
+      <w:pPr>
+        <w:pStyle w:val="ListParagraph"/>
+        <w:numPr>
+          <w:ilvl w:val="0"/>
+          <w:numId w:val="3"/>
+        </w:numPr>
+        <w:autoSpaceDE w:val="0"/>
+        <w:autoSpaceDN w:val="0"/>
+        <w:adjustRightInd w:val="0"/>
+        <w:spacing w:after="0" w:line="240" w:lineRule="auto"/>
+        <w:rPr>
+          <w:rFonts w:ascii="Times-Roman" w:hAnsi="Times-Roman" w:cs="Times-Roman"/>
+          <w:sz w:val="18"/>
+          <w:szCs w:val="18"/>
+        </w:rPr>
+      </w:pPr>
+      <w:proofErr w:type="spellStart"/>
+      <w:r>
+        <w:rPr>
+          <w:rFonts w:ascii="Times-Roman" w:hAnsi="Times-Roman" w:cs="Times-Roman"/>
+          <w:color w:val="548DD4" w:themeColor="text2" w:themeTint="99"/>
+          <w:sz w:val="18"/>
+          <w:szCs w:val="18"/>
+        </w:rPr>
+        <w:t>setFile</w:t>
+      </w:r>
+      <w:proofErr w:type="spellEnd"/>
+      <w:r>
+        <w:rPr>
+          <w:rFonts w:ascii="Times-Roman" w:hAnsi="Times-Roman" w:cs="Times-Roman"/>
+          <w:sz w:val="18"/>
+          <w:szCs w:val="18"/>
+        </w:rPr>
+        <w:t>($</w:t>
+      </w:r>
+      <w:proofErr w:type="spellStart"/>
+      <w:r>
+        <w:rPr>
+          <w:rFonts w:ascii="Times-Roman" w:hAnsi="Times-Roman" w:cs="Times-Roman"/>
+          <w:sz w:val="18"/>
+          <w:szCs w:val="18"/>
+        </w:rPr>
+        <w:t>src</w:t>
+      </w:r>
+      <w:proofErr w:type="spellEnd"/>
+      <w:r>
+        <w:rPr>
+          <w:rFonts w:ascii="Times-Roman" w:hAnsi="Times-Roman" w:cs="Times-Roman"/>
+          <w:sz w:val="18"/>
+          <w:szCs w:val="18"/>
+        </w:rPr>
+        <w:t>, $type, $attributes)</w:t>
+      </w:r>
+    </w:p>
+    <w:p>
+      <w:pPr>
+        <w:pStyle w:val="ListParagraph"/>
+        <w:numPr>
+          <w:ilvl w:val="0"/>
+          <w:numId w:val="3"/>
+        </w:numPr>
+        <w:autoSpaceDE w:val="0"/>
+        <w:autoSpaceDN w:val="0"/>
+        <w:adjustRightInd w:val="0"/>
+        <w:spacing w:after="0" w:line="240" w:lineRule="auto"/>
+        <w:rPr>
+          <w:rFonts w:ascii="Utopia-Regular" w:hAnsi="Utopia-Regular" w:cs="Utopia-Regular"/>
+          <w:sz w:val="18"/>
+          <w:szCs w:val="18"/>
+        </w:rPr>
+      </w:pPr>
+      <w:proofErr w:type="spellStart"/>
+      <w:r>
+        <w:rPr>
+          <w:rFonts w:ascii="Times-Roman" w:hAnsi="Times-Roman" w:cs="Times-Roman"/>
+          <w:color w:val="548DD4" w:themeColor="text2" w:themeTint="99"/>
+          <w:sz w:val="18"/>
+          <w:szCs w:val="18"/>
+        </w:rPr>
+        <w:t>appendScript</w:t>
+      </w:r>
+      <w:proofErr w:type="spellEnd"/>
+      <w:r>
+        <w:rPr>
+          <w:rFonts w:ascii="Times-Roman" w:hAnsi="Times-Roman" w:cs="Times-Roman"/>
+          <w:sz w:val="18"/>
+          <w:szCs w:val="18"/>
+        </w:rPr>
+        <w:t>($script, $type, $attributes</w:t>
+      </w:r>
+      <w:r>
+        <w:rPr>
+          <w:rFonts w:ascii="Utopia-Regular" w:hAnsi="Utopia-Regular" w:cs="Utopia-Regular"/>
+          <w:sz w:val="18"/>
+          <w:szCs w:val="18"/>
+        </w:rPr>
+        <w:t>)</w:t>
+      </w:r>
+    </w:p>
+    <w:p>
+      <w:pPr>
+        <w:pStyle w:val="ListParagraph"/>
+        <w:numPr>
+          <w:ilvl w:val="0"/>
+          <w:numId w:val="3"/>
+        </w:numPr>
+        <w:autoSpaceDE w:val="0"/>
+        <w:autoSpaceDN w:val="0"/>
+        <w:adjustRightInd w:val="0"/>
+        <w:spacing w:after="0" w:line="240" w:lineRule="auto"/>
+        <w:rPr>
+          <w:b/>
+          <w:sz w:val="16"/>
+          <w:szCs w:val="16"/>
+        </w:rPr>
+      </w:pPr>
+      <w:proofErr w:type="spellStart"/>
+      <w:r>
+        <w:rPr>
+          <w:rFonts w:ascii="Times-Roman" w:hAnsi="Times-Roman" w:cs="Times-Roman"/>
+          <w:color w:val="548DD4" w:themeColor="text2" w:themeTint="99"/>
+          <w:sz w:val="18"/>
+          <w:szCs w:val="18"/>
+        </w:rPr>
+        <w:t>setScript</w:t>
+      </w:r>
+      <w:proofErr w:type="spellEnd"/>
+      <w:r>
+        <w:rPr>
+          <w:rFonts w:ascii="Times-Roman" w:hAnsi="Times-Roman" w:cs="Times-Roman"/>
+          <w:sz w:val="18"/>
+          <w:szCs w:val="18"/>
+        </w:rPr>
+        <w:t>($script, $type, $attributes)</w:t>
+      </w:r>
+    </w:p>
+    <w:p>
+      <w:pPr>
+        <w:autoSpaceDE w:val="0"/>
+        <w:autoSpaceDN w:val="0"/>
+        <w:adjustRightInd w:val="0"/>
+        <w:spacing w:after="0" w:line="240" w:lineRule="auto"/>
+        <w:rPr>
+          <w:sz w:val="16"/>
+          <w:szCs w:val="16"/>
+        </w:rPr>
+      </w:pPr>
+    </w:p>
+    <w:p>
+      <w:pPr>
+        <w:autoSpaceDE w:val="0"/>
+        <w:autoSpaceDN w:val="0"/>
+        <w:adjustRightInd w:val="0"/>
+        <w:spacing w:after="0" w:line="240" w:lineRule="auto"/>
+        <w:rPr>
+          <w:b/>
+          <w:sz w:val="16"/>
+          <w:szCs w:val="16"/>
+        </w:rPr>
+      </w:pPr>
+      <w:r>
+        <w:rPr>
+          <w:b/>
+          <w:sz w:val="16"/>
+          <w:szCs w:val="16"/>
+        </w:rPr>
+        <w:t>Add style in Head</w:t>
+      </w:r>
+      <w:r>
+        <w:rPr>
+          <w:b/>
+          <w:sz w:val="16"/>
+          <w:szCs w:val="16"/>
+        </w:rPr>
+        <w:t>:</w:t>
+      </w:r>
+    </w:p>
+    <w:p>
+      <w:pPr>
+        <w:autoSpaceDE w:val="0"/>
+        <w:autoSpaceDN w:val="0"/>
+        <w:adjustRightInd w:val="0"/>
+        <w:spacing w:after="0" w:line="240" w:lineRule="auto"/>
+        <w:rPr>
+          <w:b/>
+          <w:sz w:val="16"/>
+          <w:szCs w:val="16"/>
+        </w:rPr>
+      </w:pPr>
+    </w:p>
+    <w:p>
+      <w:pPr>
+        <w:autoSpaceDE w:val="0"/>
+        <w:autoSpaceDN w:val="0"/>
+        <w:adjustRightInd w:val="0"/>
+        <w:spacing w:after="0" w:line="240" w:lineRule="auto"/>
+        <w:rPr>
+          <w:b/>
+          <w:sz w:val="16"/>
+          <w:szCs w:val="16"/>
+        </w:rPr>
+      </w:pPr>
+      <w:r>
+        <w:rPr>
+          <w:rFonts w:ascii="Times-Roman" w:hAnsi="Times-Roman" w:cs="Times-Roman"/>
+          <w:sz w:val="18"/>
+          <w:szCs w:val="18"/>
+        </w:rPr>
+        <w:t>$this-&gt;</w:t>
+      </w:r>
+      <w:proofErr w:type="spellStart"/>
+      <w:proofErr w:type="gramStart"/>
+      <w:r>
+        <w:rPr>
+          <w:rFonts w:ascii="Times-Roman" w:hAnsi="Times-Roman" w:cs="Times-Roman"/>
+          <w:color w:val="548DD4" w:themeColor="text2" w:themeTint="99"/>
+          <w:sz w:val="18"/>
+          <w:szCs w:val="18"/>
+        </w:rPr>
+        <w:t>headStyle</w:t>
+      </w:r>
+      <w:proofErr w:type="spellEnd"/>
+      <w:r>
+        <w:rPr>
+          <w:rFonts w:ascii="Times-Roman" w:hAnsi="Times-Roman" w:cs="Times-Roman"/>
+          <w:sz w:val="18"/>
+          <w:szCs w:val="18"/>
+        </w:rPr>
+        <w:t>(</w:t>
+      </w:r>
+      <w:proofErr w:type="gramEnd"/>
+      <w:r>
+        <w:rPr>
+          <w:rFonts w:ascii="Times-Roman" w:hAnsi="Times-Roman" w:cs="Times-Roman"/>
+          <w:sz w:val="18"/>
+          <w:szCs w:val="18"/>
+        </w:rPr>
+        <w:t>)-&gt;</w:t>
+      </w:r>
+      <w:proofErr w:type="spellStart"/>
+      <w:r>
+        <w:rPr>
+          <w:rFonts w:ascii="Times-Roman" w:hAnsi="Times-Roman" w:cs="Times-Roman"/>
+          <w:color w:val="548DD4" w:themeColor="text2" w:themeTint="99"/>
+          <w:sz w:val="18"/>
+          <w:szCs w:val="18"/>
+        </w:rPr>
+        <w:t>setStyle</w:t>
+      </w:r>
+      <w:proofErr w:type="spellEnd"/>
+      <w:r>
+        <w:rPr>
+          <w:rFonts w:ascii="Times-Roman" w:hAnsi="Times-Roman" w:cs="Times-Roman"/>
+          <w:sz w:val="18"/>
+          <w:szCs w:val="18"/>
+        </w:rPr>
+        <w:t>();</w:t>
+      </w:r>
+    </w:p>
+    <w:p>
+      <w:pPr>
+        <w:autoSpaceDE w:val="0"/>
+        <w:autoSpaceDN w:val="0"/>
+        <w:adjustRightInd w:val="0"/>
+        <w:spacing w:after="0" w:line="240" w:lineRule="auto"/>
+        <w:rPr>
+          <w:b/>
+          <w:sz w:val="16"/>
+          <w:szCs w:val="16"/>
+        </w:rPr>
+      </w:pPr>
+    </w:p>
+    <w:p>
+      <w:pPr>
+        <w:pStyle w:val="ListParagraph"/>
+        <w:numPr>
+          <w:ilvl w:val="0"/>
+          <w:numId w:val="4"/>
+        </w:numPr>
+        <w:autoSpaceDE w:val="0"/>
+        <w:autoSpaceDN w:val="0"/>
+        <w:adjustRightInd w:val="0"/>
+        <w:spacing w:after="0" w:line="240" w:lineRule="auto"/>
+        <w:rPr>
+          <w:rFonts w:ascii="Times-Roman" w:hAnsi="Times-Roman" w:cs="Times-Roman"/>
+          <w:sz w:val="18"/>
+          <w:szCs w:val="18"/>
+        </w:rPr>
+      </w:pPr>
+      <w:proofErr w:type="spellStart"/>
+      <w:r>
+        <w:rPr>
+          <w:rFonts w:ascii="Times-Roman" w:hAnsi="Times-Roman" w:cs="Times-Roman"/>
+          <w:color w:val="548DD4" w:themeColor="text2" w:themeTint="99"/>
+          <w:sz w:val="18"/>
+          <w:szCs w:val="18"/>
+        </w:rPr>
+        <w:t>appendStyle</w:t>
+      </w:r>
+      <w:proofErr w:type="spellEnd"/>
+      <w:r>
+        <w:rPr>
+          <w:rFonts w:ascii="Times-Roman" w:hAnsi="Times-Roman" w:cs="Times-Roman"/>
+          <w:sz w:val="18"/>
+          <w:szCs w:val="18"/>
+        </w:rPr>
+        <w:t>($content, $attributes)</w:t>
+      </w:r>
+    </w:p>
+    <w:p>
+      <w:pPr>
+        <w:pStyle w:val="ListParagraph"/>
+        <w:numPr>
+          <w:ilvl w:val="0"/>
+          <w:numId w:val="4"/>
+        </w:numPr>
+        <w:autoSpaceDE w:val="0"/>
+        <w:autoSpaceDN w:val="0"/>
+        <w:adjustRightInd w:val="0"/>
+        <w:spacing w:after="0" w:line="240" w:lineRule="auto"/>
+        <w:rPr>
+          <w:b/>
+          <w:sz w:val="16"/>
+          <w:szCs w:val="16"/>
+        </w:rPr>
+      </w:pPr>
+      <w:proofErr w:type="spellStart"/>
+      <w:r>
+        <w:rPr>
+          <w:rFonts w:ascii="Times-Roman" w:hAnsi="Times-Roman" w:cs="Times-Roman"/>
+          <w:color w:val="548DD4" w:themeColor="text2" w:themeTint="99"/>
+          <w:sz w:val="18"/>
+          <w:szCs w:val="18"/>
+        </w:rPr>
+        <w:t>setStyle</w:t>
+      </w:r>
+      <w:proofErr w:type="spellEnd"/>
+      <w:r>
+        <w:rPr>
+          <w:rFonts w:ascii="Times-Roman" w:hAnsi="Times-Roman" w:cs="Times-Roman"/>
+          <w:sz w:val="18"/>
+          <w:szCs w:val="18"/>
+        </w:rPr>
+        <w:t>($content, $attributes)</w:t>
+      </w:r>
+    </w:p>
+    <w:p>
+      <w:pPr>
+        <w:autoSpaceDE w:val="0"/>
+        <w:autoSpaceDN w:val="0"/>
+        <w:adjustRightInd w:val="0"/>
+        <w:spacing w:after="0" w:line="240" w:lineRule="auto"/>
+        <w:rPr>
+          <w:sz w:val="16"/>
+          <w:szCs w:val="16"/>
+        </w:rPr>
+      </w:pPr>
+    </w:p>
+    <w:p>
+      <w:pPr>
+        <w:autoSpaceDE w:val="0"/>
+        <w:autoSpaceDN w:val="0"/>
+        <w:adjustRightInd w:val="0"/>
+        <w:spacing w:after="0" w:line="240" w:lineRule="auto"/>
+        <w:rPr>
+          <w:b/>
+          <w:sz w:val="16"/>
+          <w:szCs w:val="16"/>
+        </w:rPr>
+      </w:pPr>
+      <w:r>
+        <w:rPr>
+          <w:b/>
+          <w:sz w:val="16"/>
+          <w:szCs w:val="16"/>
+        </w:rPr>
+        <w:t>Add title in head tag</w:t>
+      </w:r>
+      <w:r>
+        <w:rPr>
+          <w:b/>
+          <w:sz w:val="16"/>
+          <w:szCs w:val="16"/>
+        </w:rPr>
+        <w:t>:</w:t>
+      </w:r>
+    </w:p>
+    <w:p>
+      <w:pPr>
+        <w:autoSpaceDE w:val="0"/>
+        <w:autoSpaceDN w:val="0"/>
+        <w:adjustRightInd w:val="0"/>
+        <w:spacing w:after="0" w:line="240" w:lineRule="auto"/>
+        <w:ind w:firstLine="720"/>
+        <w:rPr>
+          <w:rFonts w:ascii="Times-Roman" w:hAnsi="Times-Roman" w:cs="Times-Roman"/>
+          <w:sz w:val="18"/>
+          <w:szCs w:val="18"/>
+        </w:rPr>
+      </w:pPr>
+    </w:p>
+    <w:p>
+      <w:pPr>
+        <w:autoSpaceDE w:val="0"/>
+        <w:autoSpaceDN w:val="0"/>
+        <w:adjustRightInd w:val="0"/>
+        <w:spacing w:after="0" w:line="240" w:lineRule="auto"/>
+        <w:ind w:firstLine="720"/>
+        <w:rPr>
+          <w:b/>
+          <w:sz w:val="16"/>
+          <w:szCs w:val="16"/>
+        </w:rPr>
+      </w:pPr>
+      <w:r>
+        <w:rPr>
+          <w:rFonts w:ascii="Times-Roman" w:hAnsi="Times-Roman" w:cs="Times-Roman"/>
+          <w:sz w:val="18"/>
+          <w:szCs w:val="18"/>
+        </w:rPr>
+        <w:t>$this-&gt;</w:t>
+      </w:r>
+      <w:proofErr w:type="spellStart"/>
+      <w:proofErr w:type="gramStart"/>
+      <w:r>
+        <w:rPr>
+          <w:rFonts w:ascii="Times-Roman" w:hAnsi="Times-Roman" w:cs="Times-Roman"/>
+          <w:color w:val="548DD4" w:themeColor="text2" w:themeTint="99"/>
+          <w:sz w:val="18"/>
+          <w:szCs w:val="18"/>
+        </w:rPr>
+        <w:t>headTitle</w:t>
+      </w:r>
+      <w:proofErr w:type="spellEnd"/>
+      <w:r>
+        <w:rPr>
+          <w:rFonts w:ascii="Times-Roman" w:hAnsi="Times-Roman" w:cs="Times-Roman"/>
+          <w:sz w:val="18"/>
+          <w:szCs w:val="18"/>
+        </w:rPr>
+        <w:t>(</w:t>
+      </w:r>
+      <w:proofErr w:type="gramEnd"/>
+      <w:r>
+        <w:rPr>
+          <w:rFonts w:ascii="Times-Roman" w:hAnsi="Times-Roman" w:cs="Times-Roman"/>
+          <w:sz w:val="18"/>
+          <w:szCs w:val="18"/>
+        </w:rPr>
+        <w:t>String)</w:t>
       </w:r>
     </w:p>
     <w:sectPr>
@@ -134,6 +1382,382 @@
     </w:sectPr>
   </w:body>
 </w:document>
+</file>
+
+<file path=word/numbering.xml><?xml version="1.0" encoding="utf-8"?>
+<w:numbering xmlns:ve="http://schemas.openxmlformats.org/markup-compatibility/2006" xmlns:o="urn:schemas-microsoft-com:office:office" xmlns:r="http://schemas.openxmlformats.org/officeDocument/2006/relationships" xmlns:m="http://schemas.openxmlformats.org/officeDocument/2006/math" xmlns:v="urn:schemas-microsoft-com:vml" xmlns:wp="http://schemas.openxmlformats.org/drawingml/2006/wordprocessingDrawing" xmlns:w10="urn:schemas-microsoft-com:office:word" xmlns:w="http://schemas.openxmlformats.org/wordprocessingml/2006/main" xmlns:wne="http://schemas.microsoft.com/office/word/2006/wordml">
+  <w:abstractNum w:abstractNumId="0">
+    <w:nsid w:val="4BA83EBD"/>
+    <w:multiLevelType w:val="hybridMultilevel"/>
+    <w:tmpl w:val="7834E06A"/>
+    <w:lvl w:ilvl="0" w:tplc="04090019">
+      <w:start w:val="1"/>
+      <w:numFmt w:val="lowerLetter"/>
+      <w:lvlText w:val="%1."/>
+      <w:lvlJc w:val="left"/>
+      <w:pPr>
+        <w:ind w:left="720" w:hanging="360"/>
+      </w:pPr>
+      <w:rPr>
+        <w:rFonts w:hint="default"/>
+      </w:rPr>
+    </w:lvl>
+    <w:lvl w:ilvl="1" w:tplc="04090019" w:tentative="1">
+      <w:start w:val="1"/>
+      <w:numFmt w:val="lowerLetter"/>
+      <w:lvlText w:val="%2."/>
+      <w:lvlJc w:val="left"/>
+      <w:pPr>
+        <w:ind w:left="1440" w:hanging="360"/>
+      </w:pPr>
+    </w:lvl>
+    <w:lvl w:ilvl="2" w:tplc="0409001B" w:tentative="1">
+      <w:start w:val="1"/>
+      <w:numFmt w:val="lowerRoman"/>
+      <w:lvlText w:val="%3."/>
+      <w:lvlJc w:val="right"/>
+      <w:pPr>
+        <w:ind w:left="2160" w:hanging="180"/>
+      </w:pPr>
+    </w:lvl>
+    <w:lvl w:ilvl="3" w:tplc="0409000F" w:tentative="1">
+      <w:start w:val="1"/>
+      <w:numFmt w:val="decimal"/>
+      <w:lvlText w:val="%4."/>
+      <w:lvlJc w:val="left"/>
+      <w:pPr>
+        <w:ind w:left="2880" w:hanging="360"/>
+      </w:pPr>
+    </w:lvl>
+    <w:lvl w:ilvl="4" w:tplc="04090019" w:tentative="1">
+      <w:start w:val="1"/>
+      <w:numFmt w:val="lowerLetter"/>
+      <w:lvlText w:val="%5."/>
+      <w:lvlJc w:val="left"/>
+      <w:pPr>
+        <w:ind w:left="3600" w:hanging="360"/>
+      </w:pPr>
+    </w:lvl>
+    <w:lvl w:ilvl="5" w:tplc="0409001B" w:tentative="1">
+      <w:start w:val="1"/>
+      <w:numFmt w:val="lowerRoman"/>
+      <w:lvlText w:val="%6."/>
+      <w:lvlJc w:val="right"/>
+      <w:pPr>
+        <w:ind w:left="4320" w:hanging="180"/>
+      </w:pPr>
+    </w:lvl>
+    <w:lvl w:ilvl="6" w:tplc="0409000F" w:tentative="1">
+      <w:start w:val="1"/>
+      <w:numFmt w:val="decimal"/>
+      <w:lvlText w:val="%7."/>
+      <w:lvlJc w:val="left"/>
+      <w:pPr>
+        <w:ind w:left="5040" w:hanging="360"/>
+      </w:pPr>
+    </w:lvl>
+    <w:lvl w:ilvl="7" w:tplc="04090019" w:tentative="1">
+      <w:start w:val="1"/>
+      <w:numFmt w:val="lowerLetter"/>
+      <w:lvlText w:val="%8."/>
+      <w:lvlJc w:val="left"/>
+      <w:pPr>
+        <w:ind w:left="5760" w:hanging="360"/>
+      </w:pPr>
+    </w:lvl>
+    <w:lvl w:ilvl="8" w:tplc="0409001B" w:tentative="1">
+      <w:start w:val="1"/>
+      <w:numFmt w:val="lowerRoman"/>
+      <w:lvlText w:val="%9."/>
+      <w:lvlJc w:val="right"/>
+      <w:pPr>
+        <w:ind w:left="6480" w:hanging="180"/>
+      </w:pPr>
+    </w:lvl>
+  </w:abstractNum>
+  <w:abstractNum w:abstractNumId="1">
+    <w:nsid w:val="4CED6888"/>
+    <w:multiLevelType w:val="hybridMultilevel"/>
+    <w:tmpl w:val="4828A312"/>
+    <w:lvl w:ilvl="0" w:tplc="7DA2533E">
+      <w:start w:val="1"/>
+      <w:numFmt w:val="lowerLetter"/>
+      <w:lvlText w:val="%1."/>
+      <w:lvlJc w:val="left"/>
+      <w:pPr>
+        <w:ind w:left="720" w:hanging="360"/>
+      </w:pPr>
+      <w:rPr>
+        <w:rFonts w:hint="default"/>
+        <w:b w:val="0"/>
+      </w:rPr>
+    </w:lvl>
+    <w:lvl w:ilvl="1" w:tplc="04090019" w:tentative="1">
+      <w:start w:val="1"/>
+      <w:numFmt w:val="lowerLetter"/>
+      <w:lvlText w:val="%2."/>
+      <w:lvlJc w:val="left"/>
+      <w:pPr>
+        <w:ind w:left="1440" w:hanging="360"/>
+      </w:pPr>
+    </w:lvl>
+    <w:lvl w:ilvl="2" w:tplc="0409001B" w:tentative="1">
+      <w:start w:val="1"/>
+      <w:numFmt w:val="lowerRoman"/>
+      <w:lvlText w:val="%3."/>
+      <w:lvlJc w:val="right"/>
+      <w:pPr>
+        <w:ind w:left="2160" w:hanging="180"/>
+      </w:pPr>
+    </w:lvl>
+    <w:lvl w:ilvl="3" w:tplc="0409000F" w:tentative="1">
+      <w:start w:val="1"/>
+      <w:numFmt w:val="decimal"/>
+      <w:lvlText w:val="%4."/>
+      <w:lvlJc w:val="left"/>
+      <w:pPr>
+        <w:ind w:left="2880" w:hanging="360"/>
+      </w:pPr>
+    </w:lvl>
+    <w:lvl w:ilvl="4" w:tplc="04090019" w:tentative="1">
+      <w:start w:val="1"/>
+      <w:numFmt w:val="lowerLetter"/>
+      <w:lvlText w:val="%5."/>
+      <w:lvlJc w:val="left"/>
+      <w:pPr>
+        <w:ind w:left="3600" w:hanging="360"/>
+      </w:pPr>
+    </w:lvl>
+    <w:lvl w:ilvl="5" w:tplc="0409001B" w:tentative="1">
+      <w:start w:val="1"/>
+      <w:numFmt w:val="lowerRoman"/>
+      <w:lvlText w:val="%6."/>
+      <w:lvlJc w:val="right"/>
+      <w:pPr>
+        <w:ind w:left="4320" w:hanging="180"/>
+      </w:pPr>
+    </w:lvl>
+    <w:lvl w:ilvl="6" w:tplc="0409000F" w:tentative="1">
+      <w:start w:val="1"/>
+      <w:numFmt w:val="decimal"/>
+      <w:lvlText w:val="%7."/>
+      <w:lvlJc w:val="left"/>
+      <w:pPr>
+        <w:ind w:left="5040" w:hanging="360"/>
+      </w:pPr>
+    </w:lvl>
+    <w:lvl w:ilvl="7" w:tplc="04090019" w:tentative="1">
+      <w:start w:val="1"/>
+      <w:numFmt w:val="lowerLetter"/>
+      <w:lvlText w:val="%8."/>
+      <w:lvlJc w:val="left"/>
+      <w:pPr>
+        <w:ind w:left="5760" w:hanging="360"/>
+      </w:pPr>
+    </w:lvl>
+    <w:lvl w:ilvl="8" w:tplc="0409001B" w:tentative="1">
+      <w:start w:val="1"/>
+      <w:numFmt w:val="lowerRoman"/>
+      <w:lvlText w:val="%9."/>
+      <w:lvlJc w:val="right"/>
+      <w:pPr>
+        <w:ind w:left="6480" w:hanging="180"/>
+      </w:pPr>
+    </w:lvl>
+  </w:abstractNum>
+  <w:abstractNum w:abstractNumId="2">
+    <w:nsid w:val="54D06E18"/>
+    <w:multiLevelType w:val="hybridMultilevel"/>
+    <w:tmpl w:val="1BD64BDE"/>
+    <w:lvl w:ilvl="0" w:tplc="04090019">
+      <w:start w:val="1"/>
+      <w:numFmt w:val="lowerLetter"/>
+      <w:lvlText w:val="%1."/>
+      <w:lvlJc w:val="left"/>
+      <w:pPr>
+        <w:ind w:left="720" w:hanging="360"/>
+      </w:pPr>
+      <w:rPr>
+        <w:rFonts w:hint="default"/>
+      </w:rPr>
+    </w:lvl>
+    <w:lvl w:ilvl="1" w:tplc="04090019" w:tentative="1">
+      <w:start w:val="1"/>
+      <w:numFmt w:val="lowerLetter"/>
+      <w:lvlText w:val="%2."/>
+      <w:lvlJc w:val="left"/>
+      <w:pPr>
+        <w:ind w:left="1440" w:hanging="360"/>
+      </w:pPr>
+    </w:lvl>
+    <w:lvl w:ilvl="2" w:tplc="0409001B" w:tentative="1">
+      <w:start w:val="1"/>
+      <w:numFmt w:val="lowerRoman"/>
+      <w:lvlText w:val="%3."/>
+      <w:lvlJc w:val="right"/>
+      <w:pPr>
+        <w:ind w:left="2160" w:hanging="180"/>
+      </w:pPr>
+    </w:lvl>
+    <w:lvl w:ilvl="3" w:tplc="0409000F" w:tentative="1">
+      <w:start w:val="1"/>
+      <w:numFmt w:val="decimal"/>
+      <w:lvlText w:val="%4."/>
+      <w:lvlJc w:val="left"/>
+      <w:pPr>
+        <w:ind w:left="2880" w:hanging="360"/>
+      </w:pPr>
+    </w:lvl>
+    <w:lvl w:ilvl="4" w:tplc="04090019" w:tentative="1">
+      <w:start w:val="1"/>
+      <w:numFmt w:val="lowerLetter"/>
+      <w:lvlText w:val="%5."/>
+      <w:lvlJc w:val="left"/>
+      <w:pPr>
+        <w:ind w:left="3600" w:hanging="360"/>
+      </w:pPr>
+    </w:lvl>
+    <w:lvl w:ilvl="5" w:tplc="0409001B" w:tentative="1">
+      <w:start w:val="1"/>
+      <w:numFmt w:val="lowerRoman"/>
+      <w:lvlText w:val="%6."/>
+      <w:lvlJc w:val="right"/>
+      <w:pPr>
+        <w:ind w:left="4320" w:hanging="180"/>
+      </w:pPr>
+    </w:lvl>
+    <w:lvl w:ilvl="6" w:tplc="0409000F" w:tentative="1">
+      <w:start w:val="1"/>
+      <w:numFmt w:val="decimal"/>
+      <w:lvlText w:val="%7."/>
+      <w:lvlJc w:val="left"/>
+      <w:pPr>
+        <w:ind w:left="5040" w:hanging="360"/>
+      </w:pPr>
+    </w:lvl>
+    <w:lvl w:ilvl="7" w:tplc="04090019" w:tentative="1">
+      <w:start w:val="1"/>
+      <w:numFmt w:val="lowerLetter"/>
+      <w:lvlText w:val="%8."/>
+      <w:lvlJc w:val="left"/>
+      <w:pPr>
+        <w:ind w:left="5760" w:hanging="360"/>
+      </w:pPr>
+    </w:lvl>
+    <w:lvl w:ilvl="8" w:tplc="0409001B" w:tentative="1">
+      <w:start w:val="1"/>
+      <w:numFmt w:val="lowerRoman"/>
+      <w:lvlText w:val="%9."/>
+      <w:lvlJc w:val="right"/>
+      <w:pPr>
+        <w:ind w:left="6480" w:hanging="180"/>
+      </w:pPr>
+    </w:lvl>
+  </w:abstractNum>
+  <w:abstractNum w:abstractNumId="3">
+    <w:nsid w:val="7C077231"/>
+    <w:multiLevelType w:val="hybridMultilevel"/>
+    <w:tmpl w:val="838AC4E6"/>
+    <w:lvl w:ilvl="0" w:tplc="290408C4">
+      <w:start w:val="1"/>
+      <w:numFmt w:val="lowerLetter"/>
+      <w:lvlText w:val="%1."/>
+      <w:lvlJc w:val="left"/>
+      <w:pPr>
+        <w:ind w:left="720" w:hanging="360"/>
+      </w:pPr>
+      <w:rPr>
+        <w:rFonts w:hint="default"/>
+        <w:sz w:val="20"/>
+        <w:szCs w:val="20"/>
+      </w:rPr>
+    </w:lvl>
+    <w:lvl w:ilvl="1" w:tplc="04090019" w:tentative="1">
+      <w:start w:val="1"/>
+      <w:numFmt w:val="lowerLetter"/>
+      <w:lvlText w:val="%2."/>
+      <w:lvlJc w:val="left"/>
+      <w:pPr>
+        <w:ind w:left="1440" w:hanging="360"/>
+      </w:pPr>
+    </w:lvl>
+    <w:lvl w:ilvl="2" w:tplc="0409001B" w:tentative="1">
+      <w:start w:val="1"/>
+      <w:numFmt w:val="lowerRoman"/>
+      <w:lvlText w:val="%3."/>
+      <w:lvlJc w:val="right"/>
+      <w:pPr>
+        <w:ind w:left="2160" w:hanging="180"/>
+      </w:pPr>
+    </w:lvl>
+    <w:lvl w:ilvl="3" w:tplc="0409000F" w:tentative="1">
+      <w:start w:val="1"/>
+      <w:numFmt w:val="decimal"/>
+      <w:lvlText w:val="%4."/>
+      <w:lvlJc w:val="left"/>
+      <w:pPr>
+        <w:ind w:left="2880" w:hanging="360"/>
+      </w:pPr>
+    </w:lvl>
+    <w:lvl w:ilvl="4" w:tplc="04090019" w:tentative="1">
+      <w:start w:val="1"/>
+      <w:numFmt w:val="lowerLetter"/>
+      <w:lvlText w:val="%5."/>
+      <w:lvlJc w:val="left"/>
+      <w:pPr>
+        <w:ind w:left="3600" w:hanging="360"/>
+      </w:pPr>
+    </w:lvl>
+    <w:lvl w:ilvl="5" w:tplc="0409001B" w:tentative="1">
+      <w:start w:val="1"/>
+      <w:numFmt w:val="lowerRoman"/>
+      <w:lvlText w:val="%6."/>
+      <w:lvlJc w:val="right"/>
+      <w:pPr>
+        <w:ind w:left="4320" w:hanging="180"/>
+      </w:pPr>
+    </w:lvl>
+    <w:lvl w:ilvl="6" w:tplc="0409000F" w:tentative="1">
+      <w:start w:val="1"/>
+      <w:numFmt w:val="decimal"/>
+      <w:lvlText w:val="%7."/>
+      <w:lvlJc w:val="left"/>
+      <w:pPr>
+        <w:ind w:left="5040" w:hanging="360"/>
+      </w:pPr>
+    </w:lvl>
+    <w:lvl w:ilvl="7" w:tplc="04090019" w:tentative="1">
+      <w:start w:val="1"/>
+      <w:numFmt w:val="lowerLetter"/>
+      <w:lvlText w:val="%8."/>
+      <w:lvlJc w:val="left"/>
+      <w:pPr>
+        <w:ind w:left="5760" w:hanging="360"/>
+      </w:pPr>
+    </w:lvl>
+    <w:lvl w:ilvl="8" w:tplc="0409001B" w:tentative="1">
+      <w:start w:val="1"/>
+      <w:numFmt w:val="lowerRoman"/>
+      <w:lvlText w:val="%9."/>
+      <w:lvlJc w:val="right"/>
+      <w:pPr>
+        <w:ind w:left="6480" w:hanging="180"/>
+      </w:pPr>
+    </w:lvl>
+  </w:abstractNum>
+  <w:num w:numId="1">
+    <w:abstractNumId w:val="1"/>
+  </w:num>
+  <w:num w:numId="2">
+    <w:abstractNumId w:val="3"/>
+  </w:num>
+  <w:num w:numId="3">
+    <w:abstractNumId w:val="0"/>
+  </w:num>
+  <w:num w:numId="4">
+    <w:abstractNumId w:val="2"/>
+  </w:num>
+</w:numbering>
 </file>
 
 <file path=word/styles.xml><?xml version="1.0" encoding="utf-8"?>
@@ -295,6 +1919,7 @@
   <w:style w:type="paragraph" w:default="1" w:styleId="Normal">
     <w:name w:val="Normal"/>
     <w:qFormat/>
+    <w:rsid w:val="008B2E35"/>
   </w:style>
   <w:style w:type="character" w:default="1" w:styleId="DefaultParagraphFont">
     <w:name w:val="Default Paragraph Font"/>
@@ -323,6 +1948,17 @@
     <w:uiPriority w:val="99"/>
     <w:semiHidden/>
     <w:unhideWhenUsed/>
+  </w:style>
+  <w:style w:type="paragraph" w:styleId="ListParagraph">
+    <w:name w:val="List Paragraph"/>
+    <w:basedOn w:val="Normal"/>
+    <w:uiPriority w:val="34"/>
+    <w:qFormat/>
+    <w:rsid w:val="00CD47F2"/>
+    <w:pPr>
+      <w:ind w:left="720"/>
+      <w:contextualSpacing/>
+    </w:pPr>
   </w:style>
 </w:styles>
 </file>

</xml_diff>

<commit_message>
Escape files and views are added
</commit_message>
<xml_diff>
--- a/commands.docx
+++ b/commands.docx
@@ -1315,21 +1315,24 @@
         <w:autoSpaceDN w:val="0"/>
         <w:adjustRightInd w:val="0"/>
         <w:spacing w:after="0" w:line="240" w:lineRule="auto"/>
-        <w:ind w:firstLine="720"/>
-        <w:rPr>
-          <w:rFonts w:ascii="Times-Roman" w:hAnsi="Times-Roman" w:cs="Times-Roman"/>
-          <w:sz w:val="18"/>
-          <w:szCs w:val="18"/>
-        </w:rPr>
-      </w:pPr>
-    </w:p>
-    <w:p>
-      <w:pPr>
-        <w:autoSpaceDE w:val="0"/>
-        <w:autoSpaceDN w:val="0"/>
-        <w:adjustRightInd w:val="0"/>
-        <w:spacing w:after="0" w:line="240" w:lineRule="auto"/>
-        <w:ind w:firstLine="720"/>
+        <w:rPr>
+          <w:b/>
+          <w:sz w:val="16"/>
+          <w:szCs w:val="16"/>
+        </w:rPr>
+      </w:pPr>
+    </w:p>
+    <w:p>
+      <w:pPr>
+        <w:pStyle w:val="ListParagraph"/>
+        <w:numPr>
+          <w:ilvl w:val="0"/>
+          <w:numId w:val="5"/>
+        </w:numPr>
+        <w:autoSpaceDE w:val="0"/>
+        <w:autoSpaceDN w:val="0"/>
+        <w:adjustRightInd w:val="0"/>
+        <w:spacing w:after="0" w:line="240" w:lineRule="auto"/>
         <w:rPr>
           <w:b/>
           <w:sz w:val="16"/>
@@ -1345,33 +1348,137 @@
         <w:t>$this-&gt;</w:t>
       </w:r>
       <w:proofErr w:type="spellStart"/>
+      <w:r>
+        <w:rPr>
+          <w:rFonts w:ascii="Times-Roman" w:hAnsi="Times-Roman" w:cs="Times-Roman"/>
+          <w:color w:val="548DD4" w:themeColor="text2" w:themeTint="99"/>
+          <w:sz w:val="18"/>
+          <w:szCs w:val="18"/>
+        </w:rPr>
+        <w:t>headTitle</w:t>
+      </w:r>
+      <w:proofErr w:type="spellEnd"/>
+      <w:r>
+        <w:rPr>
+          <w:rFonts w:ascii="Times-Roman" w:hAnsi="Times-Roman" w:cs="Times-Roman"/>
+          <w:sz w:val="18"/>
+          <w:szCs w:val="18"/>
+        </w:rPr>
+        <w:t>(String)</w:t>
+      </w:r>
+    </w:p>
+    <w:p>
+      <w:pPr>
+        <w:autoSpaceDE w:val="0"/>
+        <w:autoSpaceDN w:val="0"/>
+        <w:adjustRightInd w:val="0"/>
+        <w:spacing w:after="0" w:line="240" w:lineRule="auto"/>
+        <w:rPr>
+          <w:b/>
+          <w:sz w:val="16"/>
+          <w:szCs w:val="16"/>
+        </w:rPr>
+      </w:pPr>
+    </w:p>
+    <w:p>
+      <w:pPr>
+        <w:autoSpaceDE w:val="0"/>
+        <w:autoSpaceDN w:val="0"/>
+        <w:adjustRightInd w:val="0"/>
+        <w:spacing w:after="0" w:line="240" w:lineRule="auto"/>
+        <w:rPr>
+          <w:b/>
+          <w:color w:val="FF0000"/>
+          <w:sz w:val="18"/>
+          <w:szCs w:val="16"/>
+        </w:rPr>
+      </w:pPr>
+      <w:r>
+        <w:rPr>
+          <w:b/>
+          <w:color w:val="FF0000"/>
+          <w:sz w:val="18"/>
+          <w:szCs w:val="16"/>
+        </w:rPr>
+        <w:t>Passing variable to View for display purpose:</w:t>
+      </w:r>
+    </w:p>
+    <w:p>
+      <w:pPr>
+        <w:autoSpaceDE w:val="0"/>
+        <w:autoSpaceDN w:val="0"/>
+        <w:adjustRightInd w:val="0"/>
+        <w:spacing w:after="0" w:line="240" w:lineRule="auto"/>
+        <w:rPr>
+          <w:b/>
+          <w:color w:val="FF0000"/>
+          <w:sz w:val="18"/>
+          <w:szCs w:val="16"/>
+        </w:rPr>
+      </w:pPr>
+    </w:p>
+    <w:p>
+      <w:pPr>
+        <w:autoSpaceDE w:val="0"/>
+        <w:autoSpaceDN w:val="0"/>
+        <w:adjustRightInd w:val="0"/>
+        <w:spacing w:after="0" w:line="240" w:lineRule="auto"/>
+        <w:rPr>
+          <w:rFonts w:cstheme="minorHAnsi"/>
+          <w:sz w:val="18"/>
+          <w:szCs w:val="18"/>
+        </w:rPr>
+      </w:pPr>
+      <w:proofErr w:type="spellStart"/>
+      <w:r>
+        <w:rPr>
+          <w:rFonts w:cstheme="minorHAnsi"/>
+          <w:sz w:val="18"/>
+          <w:szCs w:val="18"/>
+        </w:rPr>
+        <w:t>Zend_View</w:t>
+      </w:r>
+      <w:proofErr w:type="spellEnd"/>
+      <w:r>
+        <w:rPr>
+          <w:rFonts w:cstheme="minorHAnsi"/>
+          <w:sz w:val="18"/>
+          <w:szCs w:val="18"/>
+        </w:rPr>
+        <w:t xml:space="preserve"> object allows you to pass full arrays, single-valued strings, and objects containing property</w:t>
+      </w:r>
+    </w:p>
+    <w:p>
+      <w:pPr>
+        <w:autoSpaceDE w:val="0"/>
+        <w:autoSpaceDN w:val="0"/>
+        <w:adjustRightInd w:val="0"/>
+        <w:spacing w:after="0" w:line="240" w:lineRule="auto"/>
+        <w:rPr>
+          <w:b/>
+          <w:color w:val="FF0000"/>
+          <w:sz w:val="18"/>
+          <w:szCs w:val="16"/>
+        </w:rPr>
+      </w:pPr>
       <w:proofErr w:type="gramStart"/>
       <w:r>
         <w:rPr>
-          <w:rFonts w:ascii="Times-Roman" w:hAnsi="Times-Roman" w:cs="Times-Roman"/>
-          <w:color w:val="548DD4" w:themeColor="text2" w:themeTint="99"/>
-          <w:sz w:val="18"/>
-          <w:szCs w:val="18"/>
-        </w:rPr>
-        <w:t>headTitle</w:t>
-      </w:r>
-      <w:proofErr w:type="spellEnd"/>
-      <w:r>
-        <w:rPr>
-          <w:rFonts w:ascii="Times-Roman" w:hAnsi="Times-Roman" w:cs="Times-Roman"/>
-          <w:sz w:val="18"/>
-          <w:szCs w:val="18"/>
-        </w:rPr>
-        <w:t>(</w:t>
+          <w:rFonts w:cstheme="minorHAnsi"/>
+          <w:sz w:val="18"/>
+          <w:szCs w:val="18"/>
+        </w:rPr>
+        <w:lastRenderedPageBreak/>
+        <w:t>data</w:t>
       </w:r>
       <w:proofErr w:type="gramEnd"/>
       <w:r>
         <w:rPr>
-          <w:rFonts w:ascii="Times-Roman" w:hAnsi="Times-Roman" w:cs="Times-Roman"/>
-          <w:sz w:val="18"/>
-          <w:szCs w:val="18"/>
-        </w:rPr>
-        <w:t>String)</w:t>
+          <w:rFonts w:cstheme="minorHAnsi"/>
+          <w:sz w:val="18"/>
+          <w:szCs w:val="18"/>
+        </w:rPr>
+        <w:t xml:space="preserve"> into the view.</w:t>
       </w:r>
     </w:p>
     <w:sectPr>
@@ -1387,6 +1494,97 @@
 <file path=word/numbering.xml><?xml version="1.0" encoding="utf-8"?>
 <w:numbering xmlns:ve="http://schemas.openxmlformats.org/markup-compatibility/2006" xmlns:o="urn:schemas-microsoft-com:office:office" xmlns:r="http://schemas.openxmlformats.org/officeDocument/2006/relationships" xmlns:m="http://schemas.openxmlformats.org/officeDocument/2006/math" xmlns:v="urn:schemas-microsoft-com:vml" xmlns:wp="http://schemas.openxmlformats.org/drawingml/2006/wordprocessingDrawing" xmlns:w10="urn:schemas-microsoft-com:office:word" xmlns:w="http://schemas.openxmlformats.org/wordprocessingml/2006/main" xmlns:wne="http://schemas.microsoft.com/office/word/2006/wordml">
   <w:abstractNum w:abstractNumId="0">
+    <w:nsid w:val="255E48B9"/>
+    <w:multiLevelType w:val="hybridMultilevel"/>
+    <w:tmpl w:val="638C8BB6"/>
+    <w:lvl w:ilvl="0" w:tplc="04AC7EF8">
+      <w:start w:val="1"/>
+      <w:numFmt w:val="lowerLetter"/>
+      <w:lvlText w:val="%1."/>
+      <w:lvlJc w:val="left"/>
+      <w:pPr>
+        <w:ind w:left="720" w:hanging="360"/>
+      </w:pPr>
+      <w:rPr>
+        <w:rFonts w:ascii="Times-Roman" w:hAnsi="Times-Roman" w:cs="Times-Roman" w:hint="default"/>
+        <w:b w:val="0"/>
+        <w:sz w:val="18"/>
+      </w:rPr>
+    </w:lvl>
+    <w:lvl w:ilvl="1" w:tplc="04090019" w:tentative="1">
+      <w:start w:val="1"/>
+      <w:numFmt w:val="lowerLetter"/>
+      <w:lvlText w:val="%2."/>
+      <w:lvlJc w:val="left"/>
+      <w:pPr>
+        <w:ind w:left="1440" w:hanging="360"/>
+      </w:pPr>
+    </w:lvl>
+    <w:lvl w:ilvl="2" w:tplc="0409001B" w:tentative="1">
+      <w:start w:val="1"/>
+      <w:numFmt w:val="lowerRoman"/>
+      <w:lvlText w:val="%3."/>
+      <w:lvlJc w:val="right"/>
+      <w:pPr>
+        <w:ind w:left="2160" w:hanging="180"/>
+      </w:pPr>
+    </w:lvl>
+    <w:lvl w:ilvl="3" w:tplc="0409000F" w:tentative="1">
+      <w:start w:val="1"/>
+      <w:numFmt w:val="decimal"/>
+      <w:lvlText w:val="%4."/>
+      <w:lvlJc w:val="left"/>
+      <w:pPr>
+        <w:ind w:left="2880" w:hanging="360"/>
+      </w:pPr>
+    </w:lvl>
+    <w:lvl w:ilvl="4" w:tplc="04090019" w:tentative="1">
+      <w:start w:val="1"/>
+      <w:numFmt w:val="lowerLetter"/>
+      <w:lvlText w:val="%5."/>
+      <w:lvlJc w:val="left"/>
+      <w:pPr>
+        <w:ind w:left="3600" w:hanging="360"/>
+      </w:pPr>
+    </w:lvl>
+    <w:lvl w:ilvl="5" w:tplc="0409001B" w:tentative="1">
+      <w:start w:val="1"/>
+      <w:numFmt w:val="lowerRoman"/>
+      <w:lvlText w:val="%6."/>
+      <w:lvlJc w:val="right"/>
+      <w:pPr>
+        <w:ind w:left="4320" w:hanging="180"/>
+      </w:pPr>
+    </w:lvl>
+    <w:lvl w:ilvl="6" w:tplc="0409000F" w:tentative="1">
+      <w:start w:val="1"/>
+      <w:numFmt w:val="decimal"/>
+      <w:lvlText w:val="%7."/>
+      <w:lvlJc w:val="left"/>
+      <w:pPr>
+        <w:ind w:left="5040" w:hanging="360"/>
+      </w:pPr>
+    </w:lvl>
+    <w:lvl w:ilvl="7" w:tplc="04090019" w:tentative="1">
+      <w:start w:val="1"/>
+      <w:numFmt w:val="lowerLetter"/>
+      <w:lvlText w:val="%8."/>
+      <w:lvlJc w:val="left"/>
+      <w:pPr>
+        <w:ind w:left="5760" w:hanging="360"/>
+      </w:pPr>
+    </w:lvl>
+    <w:lvl w:ilvl="8" w:tplc="0409001B" w:tentative="1">
+      <w:start w:val="1"/>
+      <w:numFmt w:val="lowerRoman"/>
+      <w:lvlText w:val="%9."/>
+      <w:lvlJc w:val="right"/>
+      <w:pPr>
+        <w:ind w:left="6480" w:hanging="180"/>
+      </w:pPr>
+    </w:lvl>
+  </w:abstractNum>
+  <w:abstractNum w:abstractNumId="1">
     <w:nsid w:val="4BA83EBD"/>
     <w:multiLevelType w:val="hybridMultilevel"/>
     <w:tmpl w:val="7834E06A"/>
@@ -1475,7 +1673,7 @@
       </w:pPr>
     </w:lvl>
   </w:abstractNum>
-  <w:abstractNum w:abstractNumId="1">
+  <w:abstractNum w:abstractNumId="2">
     <w:nsid w:val="4CED6888"/>
     <w:multiLevelType w:val="hybridMultilevel"/>
     <w:tmpl w:val="4828A312"/>
@@ -1565,7 +1763,7 @@
       </w:pPr>
     </w:lvl>
   </w:abstractNum>
-  <w:abstractNum w:abstractNumId="2">
+  <w:abstractNum w:abstractNumId="3">
     <w:nsid w:val="54D06E18"/>
     <w:multiLevelType w:val="hybridMultilevel"/>
     <w:tmpl w:val="1BD64BDE"/>
@@ -1654,7 +1852,7 @@
       </w:pPr>
     </w:lvl>
   </w:abstractNum>
-  <w:abstractNum w:abstractNumId="3">
+  <w:abstractNum w:abstractNumId="4">
     <w:nsid w:val="7C077231"/>
     <w:multiLevelType w:val="hybridMultilevel"/>
     <w:tmpl w:val="838AC4E6"/>
@@ -1746,16 +1944,19 @@
     </w:lvl>
   </w:abstractNum>
   <w:num w:numId="1">
+    <w:abstractNumId w:val="2"/>
+  </w:num>
+  <w:num w:numId="2">
+    <w:abstractNumId w:val="4"/>
+  </w:num>
+  <w:num w:numId="3">
     <w:abstractNumId w:val="1"/>
   </w:num>
-  <w:num w:numId="2">
+  <w:num w:numId="4">
     <w:abstractNumId w:val="3"/>
   </w:num>
-  <w:num w:numId="3">
+  <w:num w:numId="5">
     <w:abstractNumId w:val="0"/>
-  </w:num>
-  <w:num w:numId="4">
-    <w:abstractNumId w:val="2"/>
   </w:num>
 </w:numbering>
 </file>

</xml_diff>